<commit_message>
Wanted to commit these changes in dev branch, but I can't finish my current feature branch without committing it, so here it is.
</commit_message>
<xml_diff>
--- a/Unit 4 Examples/Chapter04Exercises/COMP268_Chapter04Exercise03_MyProgramProfile.docx
+++ b/Unit 4 Examples/Chapter04Exercises/COMP268_Chapter04Exercise03_MyProgramProfile.docx
@@ -488,10 +488,7 @@
         <w:pStyle w:val="Code"/>
       </w:pPr>
       <w:r>
-        <w:t xml:space="preserve">It took 8 rolls to come up </w:t>
-      </w:r>
-      <w:r>
-        <w:t>with a sum total value of 2.</w:t>
+        <w:t>It took 8 rolls to come up with a sum total value of 2.</w:t>
       </w:r>
     </w:p>
     <w:p>
@@ -673,10 +670,7 @@
         <w:pStyle w:val="Heading3"/>
       </w:pPr>
       <w:r>
-        <w:t>Improper Input</w:t>
-      </w:r>
-      <w:r>
-        <w:t xml:space="preserve"> 2</w:t>
+        <w:t>Improper Input 2</w:t>
       </w:r>
     </w:p>
     <w:p>
@@ -758,16 +752,30 @@
         <w:pStyle w:val="Heading2"/>
       </w:pPr>
       <w:r>
-        <w:t>Method Testing and Verification</w:t>
-      </w:r>
-      <w:r>
-        <w:t xml:space="preserve"> Version (Version 1.</w:t>
-      </w:r>
-      <w:r>
-        <w:t>1</w:t>
-      </w:r>
-      <w:r>
-        <w:t>)</w:t>
+        <w:t>Method Testing and Verification Version (Version 1.1)</w:t>
+      </w:r>
+    </w:p>
+    <w:p>
+      <w:r>
+        <w:t xml:space="preserve">See </w:t>
+      </w:r>
+      <w:r>
+        <w:fldChar w:fldCharType="begin"/>
+      </w:r>
+      <w:r>
+        <w:instrText xml:space="preserve"> REF _Ref483420431 \h </w:instrText>
+      </w:r>
+      <w:r>
+        <w:fldChar w:fldCharType="separate"/>
+      </w:r>
+      <w:r>
+        <w:t>Discussion</w:t>
+      </w:r>
+      <w:r>
+        <w:fldChar w:fldCharType="end"/>
+      </w:r>
+      <w:r>
+        <w:t>.</w:t>
       </w:r>
     </w:p>
     <w:p>
@@ -778,12 +786,33 @@
           <w:numId w:val="2"/>
         </w:numPr>
       </w:pPr>
+      <w:bookmarkStart w:id="2" w:name="_Ref483420431"/>
       <w:r>
         <w:t>Discussion</w:t>
       </w:r>
-      <w:bookmarkStart w:id="2" w:name="_GoBack"/>
       <w:bookmarkEnd w:id="1"/>
       <w:bookmarkEnd w:id="2"/>
+    </w:p>
+    <w:p>
+      <w:r>
+        <w:t>Verifying that the methods worked as advertised was more difficult than programming them in the first place. I’m taking another entire course on the statistics required to do so (as part of my math degree). After a dozen hours of work in Excel pumping the logged data for statistics, suffice to say that the program works fine, and the analysis of comparing theoretical dice probabilities versus my program’s measured dice statistics is too complex for this course. Some details can be found in “</w:t>
+      </w:r>
+      <w:r>
+        <w:rPr>
+          <w:i/>
+        </w:rPr>
+        <w:t>analysis.xlsx</w:t>
+      </w:r>
+      <w:r>
+        <w:t>”, where I review the statistics of around 100,000 data points generated by the methods.</w:t>
+      </w:r>
+      <w:bookmarkStart w:id="3" w:name="_GoBack"/>
+      <w:bookmarkEnd w:id="3"/>
+    </w:p>
+    <w:p>
+      <w:r>
+        <w:t>It works.</w:t>
+      </w:r>
     </w:p>
     <w:sectPr>
       <w:footerReference w:type="default" r:id="rId9"/>
@@ -884,7 +913,7 @@
             <w:sz w:val="20"/>
             <w:szCs w:val="20"/>
           </w:rPr>
-          <w:t>1</w:t>
+          <w:t>2</w:t>
         </w:r>
         <w:r>
           <w:rPr>
@@ -1629,6 +1658,7 @@
   <w:style w:type="character" w:default="1" w:styleId="DefaultParagraphFont">
     <w:name w:val="Default Paragraph Font"/>
     <w:uiPriority w:val="1"/>
+    <w:semiHidden/>
     <w:unhideWhenUsed/>
   </w:style>
   <w:style w:type="table" w:default="1" w:styleId="TableNormal">
@@ -2455,7 +2485,7 @@
 </file>
 
 <file path=customXml/itemProps2.xml><?xml version="1.0" encoding="utf-8"?>
-<ds:datastoreItem xmlns:ds="http://schemas.openxmlformats.org/officeDocument/2006/customXml" ds:itemID="{BD89678E-7114-444C-9952-C99FAF4D128F}">
+<ds:datastoreItem xmlns:ds="http://schemas.openxmlformats.org/officeDocument/2006/customXml" ds:itemID="{27120996-9F97-4BC7-BCBA-8CE4D0BF6CE7}">
   <ds:schemaRefs>
     <ds:schemaRef ds:uri="http://schemas.openxmlformats.org/officeDocument/2006/bibliography"/>
   </ds:schemaRefs>

</xml_diff>